<commit_message>
change confidence rating response keys (from left/down/right to 1/2/3)
</commit_message>
<xml_diff>
--- a/Instructions/instructions.docx
+++ b/Instructions/instructions.docx
@@ -5,9 +5,6 @@
     <w:p>
       <w:pPr>
         <w:pStyle w:val="a3"/>
-        <w:rPr>
-          <w:rFonts w:hint="eastAsia"/>
-        </w:rPr>
       </w:pPr>
       <w:r>
         <w:t>实验</w:t>
@@ -28,11 +25,6 @@
       </w:r>
     </w:p>
     <w:p>
-      <w:pPr>
-        <w:rPr>
-          <w:rFonts w:hint="eastAsia"/>
-        </w:rPr>
-      </w:pPr>
       <w:r>
         <w:rPr>
           <w:rFonts w:hint="eastAsia"/>
@@ -65,12 +57,10 @@
       </w:r>
     </w:p>
     <w:p>
-      <w:pPr>
-        <w:rPr>
-          <w:rFonts w:hint="eastAsia"/>
-        </w:rPr>
-      </w:pPr>
-      <w:r>
+      <w:r>
+        <w:rPr>
+          <w:noProof/>
+        </w:rPr>
         <w:drawing>
           <wp:inline distT="0" distB="0" distL="0" distR="0" wp14:anchorId="502C8139" wp14:editId="501B7E13">
             <wp:extent cx="5274310" cy="3162935"/>
@@ -109,12 +99,10 @@
       </w:r>
     </w:p>
     <w:p>
-      <w:pPr>
-        <w:rPr>
-          <w:rFonts w:hint="eastAsia"/>
-        </w:rPr>
-      </w:pPr>
-      <w:r>
+      <w:r>
+        <w:rPr>
+          <w:noProof/>
+        </w:rPr>
         <w:drawing>
           <wp:inline distT="0" distB="0" distL="0" distR="0" wp14:anchorId="72D6FEA3" wp14:editId="552F8609">
             <wp:extent cx="5274310" cy="2499360"/>
@@ -153,12 +141,10 @@
       </w:r>
     </w:p>
     <w:p>
-      <w:pPr>
-        <w:rPr>
-          <w:rFonts w:hint="eastAsia"/>
-        </w:rPr>
-      </w:pPr>
-      <w:r>
+      <w:r>
+        <w:rPr>
+          <w:noProof/>
+        </w:rPr>
         <w:lastRenderedPageBreak/>
         <w:drawing>
           <wp:inline distT="0" distB="0" distL="0" distR="0" wp14:anchorId="7E0DDC94" wp14:editId="17432078">
@@ -223,28 +209,55 @@
         <w:rPr>
           <w:rFonts w:hint="eastAsia"/>
         </w:rPr>
-        <w:t>”，左键“</w:t>
-      </w:r>
-      <w:r>
-        <w:t>←</w:t>
+        <w:t>”，“</w:t>
       </w:r>
       <w:r>
         <w:rPr>
           <w:rFonts w:hint="eastAsia"/>
         </w:rPr>
-        <w:t>”表示不太确定，下箭头</w:t>
-      </w:r>
-      <w:r>
-        <w:t>"↓"</w:t>
+        <w:t>1</w:t>
       </w:r>
       <w:r>
         <w:rPr>
           <w:rFonts w:hint="eastAsia"/>
         </w:rPr>
-        <w:t>表示“有点确定”，右箭头</w:t>
-      </w:r>
-      <w:r>
-        <w:t>"→"</w:t>
+        <w:t>”表示不太确定，</w:t>
+      </w:r>
+      <w:r>
+        <w:t xml:space="preserve"> </w:t>
+      </w:r>
+      <w:r>
+        <w:t>"</w:t>
+      </w:r>
+      <w:r>
+        <w:rPr>
+          <w:rFonts w:hint="eastAsia"/>
+        </w:rPr>
+        <w:t>2</w:t>
+      </w:r>
+      <w:r>
+        <w:t>"</w:t>
+      </w:r>
+      <w:r>
+        <w:rPr>
+          <w:rFonts w:hint="eastAsia"/>
+        </w:rPr>
+        <w:t>表示“有点确定”，</w:t>
+      </w:r>
+      <w:r>
+        <w:t xml:space="preserve"> </w:t>
+      </w:r>
+      <w:r>
+        <w:t>"</w:t>
+      </w:r>
+      <w:r>
+        <w:rPr>
+          <w:rFonts w:hint="eastAsia"/>
+        </w:rPr>
+        <w:t>3</w:t>
+      </w:r>
+      <w:r>
+        <w:t>"</w:t>
       </w:r>
       <w:r>
         <w:rPr>
@@ -258,6 +271,9 @@
     </w:p>
     <w:p>
       <w:r>
+        <w:rPr>
+          <w:noProof/>
+        </w:rPr>
         <w:drawing>
           <wp:inline distT="0" distB="0" distL="0" distR="0" wp14:anchorId="48AED41A" wp14:editId="760BB951">
             <wp:extent cx="5274310" cy="2734310"/>
@@ -296,13 +312,706 @@
       </w:r>
     </w:p>
     <w:p>
-      <w:pPr>
-        <w:rPr>
-          <w:rFonts w:hint="eastAsia"/>
-        </w:rPr>
-      </w:pPr>
-      <w:r>
+      <w:r>
+        <w:rPr>
+          <w:noProof/>
+        </w:rPr>
         <w:lastRenderedPageBreak/>
+        <mc:AlternateContent>
+          <mc:Choice Requires="wps">
+            <w:drawing>
+              <wp:anchor distT="0" distB="0" distL="114300" distR="114300" simplePos="0" relativeHeight="251667456" behindDoc="0" locked="0" layoutInCell="1" allowOverlap="1" wp14:anchorId="59C39C15" wp14:editId="4047C026">
+                <wp:simplePos x="0" y="0"/>
+                <wp:positionH relativeFrom="column">
+                  <wp:posOffset>2459306</wp:posOffset>
+                </wp:positionH>
+                <wp:positionV relativeFrom="paragraph">
+                  <wp:posOffset>3002280</wp:posOffset>
+                </wp:positionV>
+                <wp:extent cx="342900" cy="454025"/>
+                <wp:effectExtent l="0" t="0" r="0" b="0"/>
+                <wp:wrapNone/>
+                <wp:docPr id="770541923" name="文本框 1"/>
+                <wp:cNvGraphicFramePr/>
+                <a:graphic xmlns:a="http://schemas.openxmlformats.org/drawingml/2006/main">
+                  <a:graphicData uri="http://schemas.microsoft.com/office/word/2010/wordprocessingShape">
+                    <wps:wsp>
+                      <wps:cNvSpPr txBox="1"/>
+                      <wps:spPr>
+                        <a:xfrm>
+                          <a:off x="0" y="0"/>
+                          <a:ext cx="342900" cy="454025"/>
+                        </a:xfrm>
+                        <a:prstGeom prst="rect">
+                          <a:avLst/>
+                        </a:prstGeom>
+                        <a:noFill/>
+                        <a:ln>
+                          <a:noFill/>
+                        </a:ln>
+                      </wps:spPr>
+                      <wps:txbx>
+                        <w:txbxContent>
+                          <w:p>
+                            <w:pPr>
+                              <w:jc w:val="center"/>
+                              <w:rPr>
+                                <w:rFonts w:hint="eastAsia"/>
+                                <w:b/>
+                                <w:color w:val="FFFFFF" w:themeColor="background1"/>
+                                <w:spacing w:val="10"/>
+                                <w:sz w:val="44"/>
+                                <w:szCs w:val="44"/>
+                                <w14:shadow w14:blurRad="63500" w14:dist="50800" w14:dir="13500000" w14:sx="0" w14:sy="0" w14:kx="0" w14:ky="0" w14:algn="none">
+                                  <w14:srgbClr w14:val="000000">
+                                    <w14:alpha w14:val="50000"/>
+                                  </w14:srgbClr>
+                                </w14:shadow>
+                                <w14:textOutline w14:w="0" w14:cap="flat" w14:cmpd="sng" w14:algn="ctr">
+                                  <w14:noFill/>
+                                  <w14:prstDash w14:val="solid"/>
+                                  <w14:round/>
+                                </w14:textOutline>
+                              </w:rPr>
+                            </w:pPr>
+                            <w:r>
+                              <w:rPr>
+                                <w:rFonts w:hint="eastAsia"/>
+                                <w:b/>
+                                <w:color w:val="FFFFFF" w:themeColor="background1"/>
+                                <w:spacing w:val="10"/>
+                                <w:sz w:val="44"/>
+                                <w:szCs w:val="44"/>
+                                <w14:shadow w14:blurRad="63500" w14:dist="50800" w14:dir="13500000" w14:sx="0" w14:sy="0" w14:kx="0" w14:ky="0" w14:algn="none">
+                                  <w14:srgbClr w14:val="000000">
+                                    <w14:alpha w14:val="50000"/>
+                                  </w14:srgbClr>
+                                </w14:shadow>
+                                <w14:textOutline w14:w="0" w14:cap="flat" w14:cmpd="sng" w14:algn="ctr">
+                                  <w14:noFill/>
+                                  <w14:prstDash w14:val="solid"/>
+                                  <w14:round/>
+                                </w14:textOutline>
+                              </w:rPr>
+                              <w:t xml:space="preserve">2 </w:t>
+                            </w:r>
+                          </w:p>
+                        </w:txbxContent>
+                      </wps:txbx>
+                      <wps:bodyPr rot="0" spcFirstLastPara="0" vertOverflow="overflow" horzOverflow="overflow" vert="horz" wrap="square" lIns="91440" tIns="45720" rIns="91440" bIns="45720" numCol="1" spcCol="0" rtlCol="0" fromWordArt="0" anchor="t" anchorCtr="0" forceAA="0" compatLnSpc="1">
+                        <a:prstTxWarp prst="textNoShape">
+                          <a:avLst/>
+                        </a:prstTxWarp>
+                        <a:noAutofit/>
+                      </wps:bodyPr>
+                    </wps:wsp>
+                  </a:graphicData>
+                </a:graphic>
+                <wp14:sizeRelH relativeFrom="margin">
+                  <wp14:pctWidth>0</wp14:pctWidth>
+                </wp14:sizeRelH>
+                <wp14:sizeRelV relativeFrom="margin">
+                  <wp14:pctHeight>0</wp14:pctHeight>
+                </wp14:sizeRelV>
+              </wp:anchor>
+            </w:drawing>
+          </mc:Choice>
+          <mc:Fallback>
+            <w:pict>
+              <v:shapetype w14:anchorId="59C39C15" id="_x0000_t202" coordsize="21600,21600" o:spt="202" path="m,l,21600r21600,l21600,xe">
+                <v:stroke joinstyle="miter"/>
+                <v:path gradientshapeok="t" o:connecttype="rect"/>
+              </v:shapetype>
+              <v:shape id="文本框 1" o:spid="_x0000_s1026" type="#_x0000_t202" style="position:absolute;margin-left:193.65pt;margin-top:236.4pt;width:27pt;height:35.75pt;z-index:251667456;visibility:visible;mso-wrap-style:square;mso-width-percent:0;mso-height-percent:0;mso-wrap-distance-left:9pt;mso-wrap-distance-top:0;mso-wrap-distance-right:9pt;mso-wrap-distance-bottom:0;mso-position-horizontal:absolute;mso-position-horizontal-relative:text;mso-position-vertical:absolute;mso-position-vertical-relative:text;mso-width-percent:0;mso-height-percent:0;mso-width-relative:margin;mso-height-relative:margin;v-text-anchor:top" o:gfxdata="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" filled="f" stroked="f">
+                <v:fill o:detectmouseclick="t"/>
+                <v:textbox>
+                  <w:txbxContent>
+                    <w:p>
+                      <w:pPr>
+                        <w:jc w:val="center"/>
+                        <w:rPr>
+                          <w:rFonts w:hint="eastAsia"/>
+                          <w:b/>
+                          <w:color w:val="FFFFFF" w:themeColor="background1"/>
+                          <w:spacing w:val="10"/>
+                          <w:sz w:val="44"/>
+                          <w:szCs w:val="44"/>
+                          <w14:shadow w14:blurRad="63500" w14:dist="50800" w14:dir="13500000" w14:sx="0" w14:sy="0" w14:kx="0" w14:ky="0" w14:algn="none">
+                            <w14:srgbClr w14:val="000000">
+                              <w14:alpha w14:val="50000"/>
+                            </w14:srgbClr>
+                          </w14:shadow>
+                          <w14:textOutline w14:w="0" w14:cap="flat" w14:cmpd="sng" w14:algn="ctr">
+                            <w14:noFill/>
+                            <w14:prstDash w14:val="solid"/>
+                            <w14:round/>
+                          </w14:textOutline>
+                        </w:rPr>
+                      </w:pPr>
+                      <w:r>
+                        <w:rPr>
+                          <w:rFonts w:hint="eastAsia"/>
+                          <w:b/>
+                          <w:color w:val="FFFFFF" w:themeColor="background1"/>
+                          <w:spacing w:val="10"/>
+                          <w:sz w:val="44"/>
+                          <w:szCs w:val="44"/>
+                          <w14:shadow w14:blurRad="63500" w14:dist="50800" w14:dir="13500000" w14:sx="0" w14:sy="0" w14:kx="0" w14:ky="0" w14:algn="none">
+                            <w14:srgbClr w14:val="000000">
+                              <w14:alpha w14:val="50000"/>
+                            </w14:srgbClr>
+                          </w14:shadow>
+                          <w14:textOutline w14:w="0" w14:cap="flat" w14:cmpd="sng" w14:algn="ctr">
+                            <w14:noFill/>
+                            <w14:prstDash w14:val="solid"/>
+                            <w14:round/>
+                          </w14:textOutline>
+                        </w:rPr>
+                        <w:t xml:space="preserve">2 </w:t>
+                      </w:r>
+                    </w:p>
+                  </w:txbxContent>
+                </v:textbox>
+              </v:shape>
+            </w:pict>
+          </mc:Fallback>
+        </mc:AlternateContent>
+      </w:r>
+      <w:r>
+        <w:rPr>
+          <w:noProof/>
+        </w:rPr>
+        <mc:AlternateContent>
+          <mc:Choice Requires="wps">
+            <w:drawing>
+              <wp:anchor distT="0" distB="0" distL="114300" distR="114300" simplePos="0" relativeHeight="251669504" behindDoc="0" locked="0" layoutInCell="1" allowOverlap="1" wp14:anchorId="2DF565E3" wp14:editId="3A5282DE">
+                <wp:simplePos x="0" y="0"/>
+                <wp:positionH relativeFrom="column">
+                  <wp:posOffset>3679825</wp:posOffset>
+                </wp:positionH>
+                <wp:positionV relativeFrom="paragraph">
+                  <wp:posOffset>3011756</wp:posOffset>
+                </wp:positionV>
+                <wp:extent cx="342900" cy="454025"/>
+                <wp:effectExtent l="0" t="0" r="0" b="0"/>
+                <wp:wrapNone/>
+                <wp:docPr id="1501969990" name="文本框 1"/>
+                <wp:cNvGraphicFramePr/>
+                <a:graphic xmlns:a="http://schemas.openxmlformats.org/drawingml/2006/main">
+                  <a:graphicData uri="http://schemas.microsoft.com/office/word/2010/wordprocessingShape">
+                    <wps:wsp>
+                      <wps:cNvSpPr txBox="1"/>
+                      <wps:spPr>
+                        <a:xfrm>
+                          <a:off x="0" y="0"/>
+                          <a:ext cx="342900" cy="454025"/>
+                        </a:xfrm>
+                        <a:prstGeom prst="rect">
+                          <a:avLst/>
+                        </a:prstGeom>
+                        <a:noFill/>
+                        <a:ln>
+                          <a:noFill/>
+                        </a:ln>
+                      </wps:spPr>
+                      <wps:txbx>
+                        <w:txbxContent>
+                          <w:p>
+                            <w:pPr>
+                              <w:jc w:val="center"/>
+                              <w:rPr>
+                                <w:rFonts w:hint="eastAsia"/>
+                                <w:b/>
+                                <w:color w:val="FFFFFF" w:themeColor="background1"/>
+                                <w:spacing w:val="10"/>
+                                <w:sz w:val="44"/>
+                                <w:szCs w:val="44"/>
+                                <w14:shadow w14:blurRad="63500" w14:dist="50800" w14:dir="13500000" w14:sx="0" w14:sy="0" w14:kx="0" w14:ky="0" w14:algn="none">
+                                  <w14:srgbClr w14:val="000000">
+                                    <w14:alpha w14:val="50000"/>
+                                  </w14:srgbClr>
+                                </w14:shadow>
+                                <w14:textOutline w14:w="0" w14:cap="flat" w14:cmpd="sng" w14:algn="ctr">
+                                  <w14:noFill/>
+                                  <w14:prstDash w14:val="solid"/>
+                                  <w14:round/>
+                                </w14:textOutline>
+                              </w:rPr>
+                            </w:pPr>
+                            <w:r>
+                              <w:rPr>
+                                <w:rFonts w:hint="eastAsia"/>
+                                <w:b/>
+                                <w:color w:val="FFFFFF" w:themeColor="background1"/>
+                                <w:spacing w:val="10"/>
+                                <w:sz w:val="44"/>
+                                <w:szCs w:val="44"/>
+                                <w14:shadow w14:blurRad="63500" w14:dist="50800" w14:dir="13500000" w14:sx="0" w14:sy="0" w14:kx="0" w14:ky="0" w14:algn="none">
+                                  <w14:srgbClr w14:val="000000">
+                                    <w14:alpha w14:val="50000"/>
+                                  </w14:srgbClr>
+                                </w14:shadow>
+                                <w14:textOutline w14:w="0" w14:cap="flat" w14:cmpd="sng" w14:algn="ctr">
+                                  <w14:noFill/>
+                                  <w14:prstDash w14:val="solid"/>
+                                  <w14:round/>
+                                </w14:textOutline>
+                              </w:rPr>
+                              <w:t xml:space="preserve">3 </w:t>
+                            </w:r>
+                            <w:r>
+                              <w:rPr>
+                                <w:rFonts w:hint="eastAsia"/>
+                                <w:b/>
+                                <w:color w:val="FFFFFF" w:themeColor="background1"/>
+                                <w:spacing w:val="10"/>
+                                <w:sz w:val="44"/>
+                                <w:szCs w:val="44"/>
+                                <w14:shadow w14:blurRad="63500" w14:dist="50800" w14:dir="13500000" w14:sx="0" w14:sy="0" w14:kx="0" w14:ky="0" w14:algn="none">
+                                  <w14:srgbClr w14:val="000000">
+                                    <w14:alpha w14:val="50000"/>
+                                  </w14:srgbClr>
+                                </w14:shadow>
+                                <w14:textOutline w14:w="0" w14:cap="flat" w14:cmpd="sng" w14:algn="ctr">
+                                  <w14:noFill/>
+                                  <w14:prstDash w14:val="solid"/>
+                                  <w14:round/>
+                                </w14:textOutline>
+                              </w:rPr>
+                              <w:t xml:space="preserve"> </w:t>
+                            </w:r>
+                          </w:p>
+                        </w:txbxContent>
+                      </wps:txbx>
+                      <wps:bodyPr rot="0" spcFirstLastPara="0" vertOverflow="overflow" horzOverflow="overflow" vert="horz" wrap="square" lIns="91440" tIns="45720" rIns="91440" bIns="45720" numCol="1" spcCol="0" rtlCol="0" fromWordArt="0" anchor="t" anchorCtr="0" forceAA="0" compatLnSpc="1">
+                        <a:prstTxWarp prst="textNoShape">
+                          <a:avLst/>
+                        </a:prstTxWarp>
+                        <a:noAutofit/>
+                      </wps:bodyPr>
+                    </wps:wsp>
+                  </a:graphicData>
+                </a:graphic>
+                <wp14:sizeRelH relativeFrom="margin">
+                  <wp14:pctWidth>0</wp14:pctWidth>
+                </wp14:sizeRelH>
+                <wp14:sizeRelV relativeFrom="margin">
+                  <wp14:pctHeight>0</wp14:pctHeight>
+                </wp14:sizeRelV>
+              </wp:anchor>
+            </w:drawing>
+          </mc:Choice>
+          <mc:Fallback>
+            <w:pict>
+              <v:shape w14:anchorId="2DF565E3" id="_x0000_s1027" type="#_x0000_t202" style="position:absolute;margin-left:289.75pt;margin-top:237.15pt;width:27pt;height:35.75pt;z-index:251669504;visibility:visible;mso-wrap-style:square;mso-width-percent:0;mso-height-percent:0;mso-wrap-distance-left:9pt;mso-wrap-distance-top:0;mso-wrap-distance-right:9pt;mso-wrap-distance-bottom:0;mso-position-horizontal:absolute;mso-position-horizontal-relative:text;mso-position-vertical:absolute;mso-position-vertical-relative:text;mso-width-percent:0;mso-height-percent:0;mso-width-relative:margin;mso-height-relative:margin;v-text-anchor:top" o:gfxdata="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" filled="f" stroked="f">
+                <v:fill o:detectmouseclick="t"/>
+                <v:textbox>
+                  <w:txbxContent>
+                    <w:p>
+                      <w:pPr>
+                        <w:jc w:val="center"/>
+                        <w:rPr>
+                          <w:rFonts w:hint="eastAsia"/>
+                          <w:b/>
+                          <w:color w:val="FFFFFF" w:themeColor="background1"/>
+                          <w:spacing w:val="10"/>
+                          <w:sz w:val="44"/>
+                          <w:szCs w:val="44"/>
+                          <w14:shadow w14:blurRad="63500" w14:dist="50800" w14:dir="13500000" w14:sx="0" w14:sy="0" w14:kx="0" w14:ky="0" w14:algn="none">
+                            <w14:srgbClr w14:val="000000">
+                              <w14:alpha w14:val="50000"/>
+                            </w14:srgbClr>
+                          </w14:shadow>
+                          <w14:textOutline w14:w="0" w14:cap="flat" w14:cmpd="sng" w14:algn="ctr">
+                            <w14:noFill/>
+                            <w14:prstDash w14:val="solid"/>
+                            <w14:round/>
+                          </w14:textOutline>
+                        </w:rPr>
+                      </w:pPr>
+                      <w:r>
+                        <w:rPr>
+                          <w:rFonts w:hint="eastAsia"/>
+                          <w:b/>
+                          <w:color w:val="FFFFFF" w:themeColor="background1"/>
+                          <w:spacing w:val="10"/>
+                          <w:sz w:val="44"/>
+                          <w:szCs w:val="44"/>
+                          <w14:shadow w14:blurRad="63500" w14:dist="50800" w14:dir="13500000" w14:sx="0" w14:sy="0" w14:kx="0" w14:ky="0" w14:algn="none">
+                            <w14:srgbClr w14:val="000000">
+                              <w14:alpha w14:val="50000"/>
+                            </w14:srgbClr>
+                          </w14:shadow>
+                          <w14:textOutline w14:w="0" w14:cap="flat" w14:cmpd="sng" w14:algn="ctr">
+                            <w14:noFill/>
+                            <w14:prstDash w14:val="solid"/>
+                            <w14:round/>
+                          </w14:textOutline>
+                        </w:rPr>
+                        <w:t xml:space="preserve">3 </w:t>
+                      </w:r>
+                      <w:r>
+                        <w:rPr>
+                          <w:rFonts w:hint="eastAsia"/>
+                          <w:b/>
+                          <w:color w:val="FFFFFF" w:themeColor="background1"/>
+                          <w:spacing w:val="10"/>
+                          <w:sz w:val="44"/>
+                          <w:szCs w:val="44"/>
+                          <w14:shadow w14:blurRad="63500" w14:dist="50800" w14:dir="13500000" w14:sx="0" w14:sy="0" w14:kx="0" w14:ky="0" w14:algn="none">
+                            <w14:srgbClr w14:val="000000">
+                              <w14:alpha w14:val="50000"/>
+                            </w14:srgbClr>
+                          </w14:shadow>
+                          <w14:textOutline w14:w="0" w14:cap="flat" w14:cmpd="sng" w14:algn="ctr">
+                            <w14:noFill/>
+                            <w14:prstDash w14:val="solid"/>
+                            <w14:round/>
+                          </w14:textOutline>
+                        </w:rPr>
+                        <w:t xml:space="preserve"> </w:t>
+                      </w:r>
+                    </w:p>
+                  </w:txbxContent>
+                </v:textbox>
+              </v:shape>
+            </w:pict>
+          </mc:Fallback>
+        </mc:AlternateContent>
+      </w:r>
+      <w:r>
+        <w:rPr>
+          <w:noProof/>
+        </w:rPr>
+        <mc:AlternateContent>
+          <mc:Choice Requires="wps">
+            <w:drawing>
+              <wp:anchor distT="0" distB="0" distL="114300" distR="114300" simplePos="0" relativeHeight="251665408" behindDoc="0" locked="0" layoutInCell="1" allowOverlap="1" wp14:anchorId="0A53337B" wp14:editId="34EAA62A">
+                <wp:simplePos x="0" y="0"/>
+                <wp:positionH relativeFrom="column">
+                  <wp:posOffset>1199271</wp:posOffset>
+                </wp:positionH>
+                <wp:positionV relativeFrom="paragraph">
+                  <wp:posOffset>3010486</wp:posOffset>
+                </wp:positionV>
+                <wp:extent cx="343388" cy="454123"/>
+                <wp:effectExtent l="0" t="0" r="0" b="0"/>
+                <wp:wrapNone/>
+                <wp:docPr id="1137893007" name="文本框 1"/>
+                <wp:cNvGraphicFramePr/>
+                <a:graphic xmlns:a="http://schemas.openxmlformats.org/drawingml/2006/main">
+                  <a:graphicData uri="http://schemas.microsoft.com/office/word/2010/wordprocessingShape">
+                    <wps:wsp>
+                      <wps:cNvSpPr txBox="1"/>
+                      <wps:spPr>
+                        <a:xfrm>
+                          <a:off x="0" y="0"/>
+                          <a:ext cx="343388" cy="454123"/>
+                        </a:xfrm>
+                        <a:prstGeom prst="rect">
+                          <a:avLst/>
+                        </a:prstGeom>
+                        <a:noFill/>
+                        <a:ln>
+                          <a:noFill/>
+                        </a:ln>
+                      </wps:spPr>
+                      <wps:txbx>
+                        <w:txbxContent>
+                          <w:p>
+                            <w:pPr>
+                              <w:rPr>
+                                <w:rFonts w:hint="eastAsia"/>
+                                <w:b/>
+                                <w:color w:val="FFFFFF" w:themeColor="background1"/>
+                                <w:spacing w:val="10"/>
+                                <w:sz w:val="44"/>
+                                <w:szCs w:val="44"/>
+                                <w14:shadow w14:blurRad="63500" w14:dist="50800" w14:dir="13500000" w14:sx="0" w14:sy="0" w14:kx="0" w14:ky="0" w14:algn="none">
+                                  <w14:srgbClr w14:val="000000">
+                                    <w14:alpha w14:val="50000"/>
+                                  </w14:srgbClr>
+                                </w14:shadow>
+                                <w14:textOutline w14:w="0" w14:cap="flat" w14:cmpd="sng" w14:algn="ctr">
+                                  <w14:noFill/>
+                                  <w14:prstDash w14:val="solid"/>
+                                  <w14:round/>
+                                </w14:textOutline>
+                              </w:rPr>
+                            </w:pPr>
+                            <w:r>
+                              <w:rPr>
+                                <w:rFonts w:hint="eastAsia"/>
+                                <w:b/>
+                                <w:color w:val="FFFFFF" w:themeColor="background1"/>
+                                <w:spacing w:val="10"/>
+                                <w:sz w:val="44"/>
+                                <w:szCs w:val="44"/>
+                                <w14:shadow w14:blurRad="63500" w14:dist="50800" w14:dir="13500000" w14:sx="0" w14:sy="0" w14:kx="0" w14:ky="0" w14:algn="none">
+                                  <w14:srgbClr w14:val="000000">
+                                    <w14:alpha w14:val="50000"/>
+                                  </w14:srgbClr>
+                                </w14:shadow>
+                                <w14:textOutline w14:w="0" w14:cap="flat" w14:cmpd="sng" w14:algn="ctr">
+                                  <w14:noFill/>
+                                  <w14:prstDash w14:val="solid"/>
+                                  <w14:round/>
+                                </w14:textOutline>
+                              </w:rPr>
+                              <w:t xml:space="preserve">1 </w:t>
+                            </w:r>
+                          </w:p>
+                        </w:txbxContent>
+                      </wps:txbx>
+                      <wps:bodyPr rot="0" spcFirstLastPara="0" vertOverflow="overflow" horzOverflow="overflow" vert="horz" wrap="square" lIns="91440" tIns="45720" rIns="91440" bIns="45720" numCol="1" spcCol="0" rtlCol="0" fromWordArt="0" anchor="t" anchorCtr="0" forceAA="0" compatLnSpc="1">
+                        <a:prstTxWarp prst="textNoShape">
+                          <a:avLst/>
+                        </a:prstTxWarp>
+                        <a:noAutofit/>
+                      </wps:bodyPr>
+                    </wps:wsp>
+                  </a:graphicData>
+                </a:graphic>
+                <wp14:sizeRelH relativeFrom="margin">
+                  <wp14:pctWidth>0</wp14:pctWidth>
+                </wp14:sizeRelH>
+                <wp14:sizeRelV relativeFrom="margin">
+                  <wp14:pctHeight>0</wp14:pctHeight>
+                </wp14:sizeRelV>
+              </wp:anchor>
+            </w:drawing>
+          </mc:Choice>
+          <mc:Fallback>
+            <w:pict>
+              <v:shape w14:anchorId="0A53337B" id="_x0000_s1028" type="#_x0000_t202" style="position:absolute;margin-left:94.45pt;margin-top:237.05pt;width:27.05pt;height:35.75pt;z-index:251665408;visibility:visible;mso-wrap-style:square;mso-width-percent:0;mso-height-percent:0;mso-wrap-distance-left:9pt;mso-wrap-distance-top:0;mso-wrap-distance-right:9pt;mso-wrap-distance-bottom:0;mso-position-horizontal:absolute;mso-position-horizontal-relative:text;mso-position-vertical:absolute;mso-position-vertical-relative:text;mso-width-percent:0;mso-height-percent:0;mso-width-relative:margin;mso-height-relative:margin;v-text-anchor:top" o:gfxdata="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" filled="f" stroked="f">
+                <v:fill o:detectmouseclick="t"/>
+                <v:textbox>
+                  <w:txbxContent>
+                    <w:p>
+                      <w:pPr>
+                        <w:rPr>
+                          <w:rFonts w:hint="eastAsia"/>
+                          <w:b/>
+                          <w:color w:val="FFFFFF" w:themeColor="background1"/>
+                          <w:spacing w:val="10"/>
+                          <w:sz w:val="44"/>
+                          <w:szCs w:val="44"/>
+                          <w14:shadow w14:blurRad="63500" w14:dist="50800" w14:dir="13500000" w14:sx="0" w14:sy="0" w14:kx="0" w14:ky="0" w14:algn="none">
+                            <w14:srgbClr w14:val="000000">
+                              <w14:alpha w14:val="50000"/>
+                            </w14:srgbClr>
+                          </w14:shadow>
+                          <w14:textOutline w14:w="0" w14:cap="flat" w14:cmpd="sng" w14:algn="ctr">
+                            <w14:noFill/>
+                            <w14:prstDash w14:val="solid"/>
+                            <w14:round/>
+                          </w14:textOutline>
+                        </w:rPr>
+                      </w:pPr>
+                      <w:r>
+                        <w:rPr>
+                          <w:rFonts w:hint="eastAsia"/>
+                          <w:b/>
+                          <w:color w:val="FFFFFF" w:themeColor="background1"/>
+                          <w:spacing w:val="10"/>
+                          <w:sz w:val="44"/>
+                          <w:szCs w:val="44"/>
+                          <w14:shadow w14:blurRad="63500" w14:dist="50800" w14:dir="13500000" w14:sx="0" w14:sy="0" w14:kx="0" w14:ky="0" w14:algn="none">
+                            <w14:srgbClr w14:val="000000">
+                              <w14:alpha w14:val="50000"/>
+                            </w14:srgbClr>
+                          </w14:shadow>
+                          <w14:textOutline w14:w="0" w14:cap="flat" w14:cmpd="sng" w14:algn="ctr">
+                            <w14:noFill/>
+                            <w14:prstDash w14:val="solid"/>
+                            <w14:round/>
+                          </w14:textOutline>
+                        </w:rPr>
+                        <w:t xml:space="preserve">1 </w:t>
+                      </w:r>
+                    </w:p>
+                  </w:txbxContent>
+                </v:textbox>
+              </v:shape>
+            </w:pict>
+          </mc:Fallback>
+        </mc:AlternateContent>
+      </w:r>
+      <w:r>
+        <w:drawing>
+          <wp:anchor distT="0" distB="0" distL="114300" distR="114300" simplePos="0" relativeHeight="251664384" behindDoc="0" locked="0" layoutInCell="1" allowOverlap="1" wp14:anchorId="0C5FFF0B" wp14:editId="59C7F08F">
+            <wp:simplePos x="0" y="0"/>
+            <wp:positionH relativeFrom="column">
+              <wp:posOffset>3749675</wp:posOffset>
+            </wp:positionH>
+            <wp:positionV relativeFrom="paragraph">
+              <wp:posOffset>3145810</wp:posOffset>
+            </wp:positionV>
+            <wp:extent cx="273600" cy="349200"/>
+            <wp:effectExtent l="0" t="0" r="6350" b="0"/>
+            <wp:wrapNone/>
+            <wp:docPr id="759827597" name="图片 1" descr="形状, 正方形&#10;&#10;AI 生成的内容可能不正确。"/>
+            <wp:cNvGraphicFramePr>
+              <a:graphicFrameLocks xmlns:a="http://schemas.openxmlformats.org/drawingml/2006/main" noChangeAspect="1"/>
+            </wp:cNvGraphicFramePr>
+            <a:graphic xmlns:a="http://schemas.openxmlformats.org/drawingml/2006/main">
+              <a:graphicData uri="http://schemas.openxmlformats.org/drawingml/2006/picture">
+                <pic:pic xmlns:pic="http://schemas.openxmlformats.org/drawingml/2006/picture">
+                  <pic:nvPicPr>
+                    <pic:cNvPr id="1040632973" name="图片 1" descr="形状, 正方形&#10;&#10;AI 生成的内容可能不正确。"/>
+                    <pic:cNvPicPr/>
+                  </pic:nvPicPr>
+                  <pic:blipFill>
+                    <a:blip r:embed="rId8" cstate="print">
+                      <a:extLst>
+                        <a:ext uri="{28A0092B-C50C-407E-A947-70E740481C1C}">
+                          <a14:useLocalDpi xmlns:a14="http://schemas.microsoft.com/office/drawing/2010/main" val="0"/>
+                        </a:ext>
+                      </a:extLst>
+                    </a:blip>
+                    <a:stretch>
+                      <a:fillRect/>
+                    </a:stretch>
+                  </pic:blipFill>
+                  <pic:spPr>
+                    <a:xfrm>
+                      <a:off x="0" y="0"/>
+                      <a:ext cx="273600" cy="349200"/>
+                    </a:xfrm>
+                    <a:prstGeom prst="rect">
+                      <a:avLst/>
+                    </a:prstGeom>
+                  </pic:spPr>
+                </pic:pic>
+              </a:graphicData>
+            </a:graphic>
+            <wp14:sizeRelH relativeFrom="margin">
+              <wp14:pctWidth>0</wp14:pctWidth>
+            </wp14:sizeRelH>
+            <wp14:sizeRelV relativeFrom="margin">
+              <wp14:pctHeight>0</wp14:pctHeight>
+            </wp14:sizeRelV>
+          </wp:anchor>
+        </w:drawing>
+      </w:r>
+      <w:r>
+        <w:drawing>
+          <wp:anchor distT="0" distB="0" distL="114300" distR="114300" simplePos="0" relativeHeight="251662336" behindDoc="0" locked="0" layoutInCell="1" allowOverlap="1" wp14:anchorId="0C5FFF0B" wp14:editId="59C7F08F">
+            <wp:simplePos x="0" y="0"/>
+            <wp:positionH relativeFrom="column">
+              <wp:posOffset>2497943</wp:posOffset>
+            </wp:positionH>
+            <wp:positionV relativeFrom="paragraph">
+              <wp:posOffset>3113718</wp:posOffset>
+            </wp:positionV>
+            <wp:extent cx="273600" cy="349200"/>
+            <wp:effectExtent l="0" t="0" r="6350" b="0"/>
+            <wp:wrapNone/>
+            <wp:docPr id="1240095428" name="图片 1" descr="形状, 正方形&#10;&#10;AI 生成的内容可能不正确。"/>
+            <wp:cNvGraphicFramePr>
+              <a:graphicFrameLocks xmlns:a="http://schemas.openxmlformats.org/drawingml/2006/main" noChangeAspect="1"/>
+            </wp:cNvGraphicFramePr>
+            <a:graphic xmlns:a="http://schemas.openxmlformats.org/drawingml/2006/main">
+              <a:graphicData uri="http://schemas.openxmlformats.org/drawingml/2006/picture">
+                <pic:pic xmlns:pic="http://schemas.openxmlformats.org/drawingml/2006/picture">
+                  <pic:nvPicPr>
+                    <pic:cNvPr id="1040632973" name="图片 1" descr="形状, 正方形&#10;&#10;AI 生成的内容可能不正确。"/>
+                    <pic:cNvPicPr/>
+                  </pic:nvPicPr>
+                  <pic:blipFill>
+                    <a:blip r:embed="rId8" cstate="print">
+                      <a:extLst>
+                        <a:ext uri="{28A0092B-C50C-407E-A947-70E740481C1C}">
+                          <a14:useLocalDpi xmlns:a14="http://schemas.microsoft.com/office/drawing/2010/main" val="0"/>
+                        </a:ext>
+                      </a:extLst>
+                    </a:blip>
+                    <a:stretch>
+                      <a:fillRect/>
+                    </a:stretch>
+                  </pic:blipFill>
+                  <pic:spPr>
+                    <a:xfrm>
+                      <a:off x="0" y="0"/>
+                      <a:ext cx="273600" cy="349200"/>
+                    </a:xfrm>
+                    <a:prstGeom prst="rect">
+                      <a:avLst/>
+                    </a:prstGeom>
+                  </pic:spPr>
+                </pic:pic>
+              </a:graphicData>
+            </a:graphic>
+            <wp14:sizeRelH relativeFrom="margin">
+              <wp14:pctWidth>0</wp14:pctWidth>
+            </wp14:sizeRelH>
+            <wp14:sizeRelV relativeFrom="margin">
+              <wp14:pctHeight>0</wp14:pctHeight>
+            </wp14:sizeRelV>
+          </wp:anchor>
+        </w:drawing>
+      </w:r>
+      <w:r>
+        <w:drawing>
+          <wp:anchor distT="0" distB="0" distL="114300" distR="114300" simplePos="0" relativeHeight="251660288" behindDoc="0" locked="0" layoutInCell="1" allowOverlap="1" wp14:anchorId="0FBAC875">
+            <wp:simplePos x="0" y="0"/>
+            <wp:positionH relativeFrom="column">
+              <wp:posOffset>1269902</wp:posOffset>
+            </wp:positionH>
+            <wp:positionV relativeFrom="paragraph">
+              <wp:posOffset>3116385</wp:posOffset>
+            </wp:positionV>
+            <wp:extent cx="273600" cy="349200"/>
+            <wp:effectExtent l="0" t="0" r="6350" b="0"/>
+            <wp:wrapNone/>
+            <wp:docPr id="1040632973" name="图片 1" descr="形状, 正方形&#10;&#10;AI 生成的内容可能不正确。"/>
+            <wp:cNvGraphicFramePr>
+              <a:graphicFrameLocks xmlns:a="http://schemas.openxmlformats.org/drawingml/2006/main" noChangeAspect="1"/>
+            </wp:cNvGraphicFramePr>
+            <a:graphic xmlns:a="http://schemas.openxmlformats.org/drawingml/2006/main">
+              <a:graphicData uri="http://schemas.openxmlformats.org/drawingml/2006/picture">
+                <pic:pic xmlns:pic="http://schemas.openxmlformats.org/drawingml/2006/picture">
+                  <pic:nvPicPr>
+                    <pic:cNvPr id="1040632973" name="图片 1" descr="形状, 正方形&#10;&#10;AI 生成的内容可能不正确。"/>
+                    <pic:cNvPicPr/>
+                  </pic:nvPicPr>
+                  <pic:blipFill>
+                    <a:blip r:embed="rId8" cstate="print">
+                      <a:extLst>
+                        <a:ext uri="{28A0092B-C50C-407E-A947-70E740481C1C}">
+                          <a14:useLocalDpi xmlns:a14="http://schemas.microsoft.com/office/drawing/2010/main" val="0"/>
+                        </a:ext>
+                      </a:extLst>
+                    </a:blip>
+                    <a:stretch>
+                      <a:fillRect/>
+                    </a:stretch>
+                  </pic:blipFill>
+                  <pic:spPr>
+                    <a:xfrm>
+                      <a:off x="0" y="0"/>
+                      <a:ext cx="273600" cy="349200"/>
+                    </a:xfrm>
+                    <a:prstGeom prst="rect">
+                      <a:avLst/>
+                    </a:prstGeom>
+                  </pic:spPr>
+                </pic:pic>
+              </a:graphicData>
+            </a:graphic>
+            <wp14:sizeRelH relativeFrom="margin">
+              <wp14:pctWidth>0</wp14:pctWidth>
+            </wp14:sizeRelH>
+            <wp14:sizeRelV relativeFrom="margin">
+              <wp14:pctHeight>0</wp14:pctHeight>
+            </wp14:sizeRelV>
+          </wp:anchor>
+        </w:drawing>
+      </w:r>
+      <w:r>
+        <w:rPr>
+          <w:noProof/>
+        </w:rPr>
         <w:drawing>
           <wp:inline distT="0" distB="0" distL="0" distR="0" wp14:anchorId="776D4D11" wp14:editId="1A353042">
             <wp:extent cx="5274310" cy="3535680"/>
@@ -319,7 +1028,7 @@
                     <pic:cNvPicPr/>
                   </pic:nvPicPr>
                   <pic:blipFill>
-                    <a:blip r:embed="rId8"/>
+                    <a:blip r:embed="rId9"/>
                     <a:stretch>
                       <a:fillRect/>
                     </a:stretch>
@@ -339,6 +1048,13 @@
           </wp:inline>
         </w:drawing>
       </w:r>
+    </w:p>
+    <w:p>
+      <w:pPr>
+        <w:rPr>
+          <w:rFonts w:hint="eastAsia"/>
+        </w:rPr>
+      </w:pPr>
     </w:p>
     <w:sectPr>
       <w:pgSz w:w="11906" w:h="16838"/>

</xml_diff>